<commit_message>
con nhieu viec phai lam
</commit_message>
<xml_diff>
--- a/MyDatabase.docx
+++ b/MyDatabase.docx
@@ -807,36 +807,652 @@
           <w:szCs w:val="19"/>
         </w:rPr>
       </w:pPr>
+      <w:r>
+        <w:rPr>
+          <w:rFonts w:ascii="Consolas" w:hAnsi="Consolas" w:cs="Consolas"/>
+          <w:color w:val="00B050"/>
+          <w:sz w:val="19"/>
+          <w:szCs w:val="19"/>
+        </w:rPr>
+        <w:t>(</w:t>
+      </w:r>
+      <w:r>
+        <w:rPr>
+          <w:rFonts w:ascii="Consolas" w:hAnsi="Consolas" w:cs="Consolas"/>
+          <w:color w:val="00B050"/>
+          <w:sz w:val="19"/>
+          <w:szCs w:val="19"/>
+        </w:rPr>
+        <w:t>Id, Name, DateOfBirth, Address, Description, Lang, Toeic, UserName, Pass</w:t>
+      </w:r>
+      <w:r>
+        <w:rPr>
+          <w:rFonts w:ascii="Consolas" w:hAnsi="Consolas" w:cs="Consolas"/>
+          <w:color w:val="00B050"/>
+          <w:sz w:val="19"/>
+          <w:szCs w:val="19"/>
+        </w:rPr>
+        <w:t>)</w:t>
+      </w:r>
+    </w:p>
+    <w:p>
+      <w:pPr>
+        <w:autoSpaceDE w:val="0"/>
+        <w:autoSpaceDN w:val="0"/>
+        <w:adjustRightInd w:val="0"/>
+        <w:rPr>
+          <w:rFonts w:ascii="Consolas" w:hAnsi="Consolas" w:cs="Consolas"/>
+          <w:sz w:val="19"/>
+          <w:szCs w:val="19"/>
+        </w:rPr>
+      </w:pPr>
+    </w:p>
+    <w:p>
+      <w:pPr>
+        <w:autoSpaceDE w:val="0"/>
+        <w:autoSpaceDN w:val="0"/>
+        <w:adjustRightInd w:val="0"/>
+        <w:rPr>
+          <w:rFonts w:ascii="Consolas" w:hAnsi="Consolas" w:cs="Consolas"/>
+          <w:sz w:val="19"/>
+          <w:szCs w:val="19"/>
+        </w:rPr>
+      </w:pPr>
+      <w:r>
+        <w:rPr>
+          <w:rFonts w:ascii="Consolas" w:hAnsi="Consolas" w:cs="Consolas"/>
+          <w:sz w:val="19"/>
+          <w:szCs w:val="19"/>
+        </w:rPr>
+        <w:t xml:space="preserve">CREATE TABLE </w:t>
+      </w:r>
+      <w:proofErr w:type="gramStart"/>
+      <w:r>
+        <w:rPr>
+          <w:rFonts w:ascii="Consolas" w:hAnsi="Consolas" w:cs="Consolas"/>
+          <w:sz w:val="19"/>
+          <w:szCs w:val="19"/>
+        </w:rPr>
+        <w:t>Category(</w:t>
+      </w:r>
+      <w:proofErr w:type="gramEnd"/>
+    </w:p>
+    <w:p>
+      <w:pPr>
+        <w:autoSpaceDE w:val="0"/>
+        <w:autoSpaceDN w:val="0"/>
+        <w:adjustRightInd w:val="0"/>
+        <w:rPr>
+          <w:rFonts w:ascii="Consolas" w:hAnsi="Consolas" w:cs="Consolas"/>
+          <w:sz w:val="19"/>
+          <w:szCs w:val="19"/>
+        </w:rPr>
+      </w:pPr>
+      <w:r>
+        <w:rPr>
+          <w:rFonts w:ascii="Consolas" w:hAnsi="Consolas" w:cs="Consolas"/>
+          <w:sz w:val="19"/>
+          <w:szCs w:val="19"/>
+        </w:rPr>
+        <w:t xml:space="preserve"> Id INT PRIMARY KEY NOT NULL AUTO_INCREMENT,</w:t>
+      </w:r>
+    </w:p>
+    <w:p>
+      <w:pPr>
+        <w:autoSpaceDE w:val="0"/>
+        <w:autoSpaceDN w:val="0"/>
+        <w:adjustRightInd w:val="0"/>
+        <w:rPr>
+          <w:rFonts w:ascii="Consolas" w:hAnsi="Consolas" w:cs="Consolas"/>
+          <w:sz w:val="19"/>
+          <w:szCs w:val="19"/>
+        </w:rPr>
+      </w:pPr>
+      <w:r>
+        <w:rPr>
+          <w:rFonts w:ascii="Consolas" w:hAnsi="Consolas" w:cs="Consolas"/>
+          <w:sz w:val="19"/>
+          <w:szCs w:val="19"/>
+        </w:rPr>
+        <w:t xml:space="preserve"> Name </w:t>
+      </w:r>
+      <w:proofErr w:type="gramStart"/>
+      <w:r>
+        <w:rPr>
+          <w:rFonts w:ascii="Consolas" w:hAnsi="Consolas" w:cs="Consolas"/>
+          <w:sz w:val="19"/>
+          <w:szCs w:val="19"/>
+        </w:rPr>
+        <w:t>VARCHAR(</w:t>
+      </w:r>
+      <w:proofErr w:type="gramEnd"/>
+      <w:r>
+        <w:rPr>
+          <w:rFonts w:ascii="Consolas" w:hAnsi="Consolas" w:cs="Consolas"/>
+          <w:sz w:val="19"/>
+          <w:szCs w:val="19"/>
+        </w:rPr>
+        <w:t>100) CHARSET utf8</w:t>
+      </w:r>
+    </w:p>
+    <w:p>
+      <w:pPr>
+        <w:autoSpaceDE w:val="0"/>
+        <w:autoSpaceDN w:val="0"/>
+        <w:adjustRightInd w:val="0"/>
+        <w:rPr>
+          <w:rFonts w:ascii="Consolas" w:hAnsi="Consolas" w:cs="Consolas"/>
+          <w:sz w:val="19"/>
+          <w:szCs w:val="19"/>
+        </w:rPr>
+      </w:pPr>
+      <w:r>
+        <w:rPr>
+          <w:rFonts w:ascii="Consolas" w:hAnsi="Consolas" w:cs="Consolas"/>
+          <w:sz w:val="19"/>
+          <w:szCs w:val="19"/>
+        </w:rPr>
+        <w:t>);</w:t>
+      </w:r>
+    </w:p>
+    <w:p>
+      <w:pPr>
+        <w:autoSpaceDE w:val="0"/>
+        <w:autoSpaceDN w:val="0"/>
+        <w:adjustRightInd w:val="0"/>
+        <w:rPr>
+          <w:rFonts w:ascii="Consolas" w:hAnsi="Consolas" w:cs="Consolas"/>
+          <w:sz w:val="19"/>
+          <w:szCs w:val="19"/>
+        </w:rPr>
+      </w:pPr>
+    </w:p>
+    <w:p>
+      <w:pPr>
+        <w:autoSpaceDE w:val="0"/>
+        <w:autoSpaceDN w:val="0"/>
+        <w:adjustRightInd w:val="0"/>
+        <w:rPr>
+          <w:rFonts w:ascii="Consolas" w:hAnsi="Consolas" w:cs="Consolas"/>
+          <w:sz w:val="19"/>
+          <w:szCs w:val="19"/>
+        </w:rPr>
+      </w:pPr>
+      <w:r>
+        <w:rPr>
+          <w:rFonts w:ascii="Consolas" w:hAnsi="Consolas" w:cs="Consolas"/>
+          <w:sz w:val="19"/>
+          <w:szCs w:val="19"/>
+        </w:rPr>
+        <w:t xml:space="preserve">CREATE TABLE </w:t>
+      </w:r>
+      <w:proofErr w:type="gramStart"/>
+      <w:r>
+        <w:rPr>
+          <w:rFonts w:ascii="Consolas" w:hAnsi="Consolas" w:cs="Consolas"/>
+          <w:sz w:val="19"/>
+          <w:szCs w:val="19"/>
+        </w:rPr>
+        <w:t>Course(</w:t>
+      </w:r>
+      <w:proofErr w:type="gramEnd"/>
+    </w:p>
+    <w:p>
+      <w:pPr>
+        <w:autoSpaceDE w:val="0"/>
+        <w:autoSpaceDN w:val="0"/>
+        <w:adjustRightInd w:val="0"/>
+        <w:rPr>
+          <w:rFonts w:ascii="Consolas" w:hAnsi="Consolas" w:cs="Consolas"/>
+          <w:sz w:val="19"/>
+          <w:szCs w:val="19"/>
+        </w:rPr>
+      </w:pPr>
+      <w:r>
+        <w:rPr>
+          <w:rFonts w:ascii="Consolas" w:hAnsi="Consolas" w:cs="Consolas"/>
+          <w:sz w:val="19"/>
+          <w:szCs w:val="19"/>
+        </w:rPr>
+        <w:t xml:space="preserve">  Id INT PRIMARY KEY NOT NULL AUTO_INCREMENT,</w:t>
+      </w:r>
+    </w:p>
+    <w:p>
+      <w:pPr>
+        <w:autoSpaceDE w:val="0"/>
+        <w:autoSpaceDN w:val="0"/>
+        <w:adjustRightInd w:val="0"/>
+        <w:rPr>
+          <w:rFonts w:ascii="Consolas" w:hAnsi="Consolas" w:cs="Consolas"/>
+          <w:sz w:val="19"/>
+          <w:szCs w:val="19"/>
+        </w:rPr>
+      </w:pPr>
+      <w:r>
+        <w:rPr>
+          <w:rFonts w:ascii="Consolas" w:hAnsi="Consolas" w:cs="Consolas"/>
+          <w:sz w:val="19"/>
+          <w:szCs w:val="19"/>
+        </w:rPr>
+        <w:t xml:space="preserve">  Name </w:t>
+      </w:r>
+      <w:proofErr w:type="gramStart"/>
+      <w:r>
+        <w:rPr>
+          <w:rFonts w:ascii="Consolas" w:hAnsi="Consolas" w:cs="Consolas"/>
+          <w:sz w:val="19"/>
+          <w:szCs w:val="19"/>
+        </w:rPr>
+        <w:t>VARCHAR(</w:t>
+      </w:r>
+      <w:proofErr w:type="gramEnd"/>
+      <w:r>
+        <w:rPr>
+          <w:rFonts w:ascii="Consolas" w:hAnsi="Consolas" w:cs="Consolas"/>
+          <w:sz w:val="19"/>
+          <w:szCs w:val="19"/>
+        </w:rPr>
+        <w:t>100) CHARSET utf8,</w:t>
+      </w:r>
+    </w:p>
+    <w:p>
+      <w:pPr>
+        <w:autoSpaceDE w:val="0"/>
+        <w:autoSpaceDN w:val="0"/>
+        <w:adjustRightInd w:val="0"/>
+        <w:rPr>
+          <w:rFonts w:ascii="Consolas" w:hAnsi="Consolas" w:cs="Consolas"/>
+          <w:sz w:val="19"/>
+          <w:szCs w:val="19"/>
+        </w:rPr>
+      </w:pPr>
+      <w:r>
+        <w:rPr>
+          <w:rFonts w:ascii="Consolas" w:hAnsi="Consolas" w:cs="Consolas"/>
+          <w:sz w:val="19"/>
+          <w:szCs w:val="19"/>
+        </w:rPr>
+        <w:t xml:space="preserve">  Description TEXT,</w:t>
+      </w:r>
+    </w:p>
+    <w:p>
+      <w:pPr>
+        <w:autoSpaceDE w:val="0"/>
+        <w:autoSpaceDN w:val="0"/>
+        <w:adjustRightInd w:val="0"/>
+        <w:rPr>
+          <w:rFonts w:ascii="Consolas" w:hAnsi="Consolas" w:cs="Consolas"/>
+          <w:sz w:val="19"/>
+          <w:szCs w:val="19"/>
+        </w:rPr>
+      </w:pPr>
+      <w:r>
+        <w:rPr>
+          <w:rFonts w:ascii="Consolas" w:hAnsi="Consolas" w:cs="Consolas"/>
+          <w:sz w:val="19"/>
+          <w:szCs w:val="19"/>
+        </w:rPr>
+        <w:t xml:space="preserve">  IdCategory INT NOT NULL,</w:t>
+      </w:r>
+    </w:p>
+    <w:p>
+      <w:pPr>
+        <w:autoSpaceDE w:val="0"/>
+        <w:autoSpaceDN w:val="0"/>
+        <w:adjustRightInd w:val="0"/>
+        <w:rPr>
+          <w:rFonts w:ascii="Consolas" w:hAnsi="Consolas" w:cs="Consolas"/>
+          <w:sz w:val="19"/>
+          <w:szCs w:val="19"/>
+        </w:rPr>
+      </w:pPr>
+      <w:r>
+        <w:rPr>
+          <w:rFonts w:ascii="Consolas" w:hAnsi="Consolas" w:cs="Consolas"/>
+          <w:sz w:val="19"/>
+          <w:szCs w:val="19"/>
+        </w:rPr>
+        <w:t xml:space="preserve">  CONSTRAINT FK_Cource FOREIGN </w:t>
+      </w:r>
+      <w:r>
+        <w:rPr>
+          <w:rFonts w:ascii="Consolas" w:hAnsi="Consolas" w:cs="Consolas"/>
+          <w:sz w:val="19"/>
+          <w:szCs w:val="19"/>
+        </w:rPr>
+        <w:t xml:space="preserve">KEY (IdCategory) REFERENCES </w:t>
+      </w:r>
+      <w:r>
+        <w:rPr>
+          <w:rFonts w:ascii="Consolas" w:hAnsi="Consolas" w:cs="Consolas"/>
+          <w:sz w:val="19"/>
+          <w:szCs w:val="19"/>
+        </w:rPr>
+        <w:t xml:space="preserve">Category(Id) </w:t>
+      </w:r>
+    </w:p>
+    <w:p>
+      <w:pPr>
+        <w:autoSpaceDE w:val="0"/>
+        <w:autoSpaceDN w:val="0"/>
+        <w:adjustRightInd w:val="0"/>
+        <w:rPr>
+          <w:rFonts w:ascii="Consolas" w:hAnsi="Consolas" w:cs="Consolas"/>
+          <w:sz w:val="19"/>
+          <w:szCs w:val="19"/>
+        </w:rPr>
+      </w:pPr>
+      <w:r>
+        <w:rPr>
+          <w:rFonts w:ascii="Consolas" w:hAnsi="Consolas" w:cs="Consolas"/>
+          <w:sz w:val="19"/>
+          <w:szCs w:val="19"/>
+        </w:rPr>
+        <w:t>);</w:t>
+      </w:r>
+    </w:p>
+    <w:p>
+      <w:pPr>
+        <w:autoSpaceDE w:val="0"/>
+        <w:autoSpaceDN w:val="0"/>
+        <w:adjustRightInd w:val="0"/>
+        <w:rPr>
+          <w:rFonts w:ascii="Consolas" w:hAnsi="Consolas" w:cs="Consolas"/>
+          <w:sz w:val="19"/>
+          <w:szCs w:val="19"/>
+        </w:rPr>
+      </w:pPr>
+    </w:p>
+    <w:p>
+      <w:pPr>
+        <w:autoSpaceDE w:val="0"/>
+        <w:autoSpaceDN w:val="0"/>
+        <w:adjustRightInd w:val="0"/>
+        <w:rPr>
+          <w:rFonts w:ascii="Consolas" w:hAnsi="Consolas" w:cs="Consolas"/>
+          <w:sz w:val="19"/>
+          <w:szCs w:val="19"/>
+        </w:rPr>
+      </w:pPr>
+    </w:p>
+    <w:p>
+      <w:pPr>
+        <w:autoSpaceDE w:val="0"/>
+        <w:autoSpaceDN w:val="0"/>
+        <w:adjustRightInd w:val="0"/>
+        <w:rPr>
+          <w:rFonts w:ascii="Consolas" w:hAnsi="Consolas" w:cs="Consolas"/>
+          <w:sz w:val="19"/>
+          <w:szCs w:val="19"/>
+        </w:rPr>
+      </w:pPr>
+      <w:r>
+        <w:rPr>
+          <w:rFonts w:ascii="Consolas" w:hAnsi="Consolas" w:cs="Consolas"/>
+          <w:sz w:val="19"/>
+          <w:szCs w:val="19"/>
+        </w:rPr>
+        <w:t xml:space="preserve">CREATE TABLE </w:t>
+      </w:r>
+      <w:proofErr w:type="gramStart"/>
+      <w:r>
+        <w:rPr>
+          <w:rFonts w:ascii="Consolas" w:hAnsi="Consolas" w:cs="Consolas"/>
+          <w:sz w:val="19"/>
+          <w:szCs w:val="19"/>
+        </w:rPr>
+        <w:t>Class(</w:t>
+      </w:r>
+      <w:proofErr w:type="gramEnd"/>
+    </w:p>
+    <w:p>
+      <w:pPr>
+        <w:autoSpaceDE w:val="0"/>
+        <w:autoSpaceDN w:val="0"/>
+        <w:adjustRightInd w:val="0"/>
+        <w:rPr>
+          <w:rFonts w:ascii="Consolas" w:hAnsi="Consolas" w:cs="Consolas"/>
+          <w:sz w:val="19"/>
+          <w:szCs w:val="19"/>
+        </w:rPr>
+      </w:pPr>
+      <w:r>
+        <w:rPr>
+          <w:rFonts w:ascii="Consolas" w:hAnsi="Consolas" w:cs="Consolas"/>
+          <w:sz w:val="19"/>
+          <w:szCs w:val="19"/>
+        </w:rPr>
+        <w:t xml:space="preserve">  Id INT PRIMARY KEY NOT NULL AUTO_INCREMENT,</w:t>
+      </w:r>
+    </w:p>
+    <w:p>
+      <w:pPr>
+        <w:autoSpaceDE w:val="0"/>
+        <w:autoSpaceDN w:val="0"/>
+        <w:adjustRightInd w:val="0"/>
+        <w:rPr>
+          <w:rFonts w:ascii="Consolas" w:hAnsi="Consolas" w:cs="Consolas"/>
+          <w:sz w:val="19"/>
+          <w:szCs w:val="19"/>
+        </w:rPr>
+      </w:pPr>
+      <w:r>
+        <w:rPr>
+          <w:rFonts w:ascii="Consolas" w:hAnsi="Consolas" w:cs="Consolas"/>
+          <w:sz w:val="19"/>
+          <w:szCs w:val="19"/>
+        </w:rPr>
+        <w:t xml:space="preserve">  Name </w:t>
+      </w:r>
+      <w:proofErr w:type="gramStart"/>
+      <w:r>
+        <w:rPr>
+          <w:rFonts w:ascii="Consolas" w:hAnsi="Consolas" w:cs="Consolas"/>
+          <w:sz w:val="19"/>
+          <w:szCs w:val="19"/>
+        </w:rPr>
+        <w:t>VARCHAR(</w:t>
+      </w:r>
+      <w:proofErr w:type="gramEnd"/>
+      <w:r>
+        <w:rPr>
+          <w:rFonts w:ascii="Consolas" w:hAnsi="Consolas" w:cs="Consolas"/>
+          <w:sz w:val="19"/>
+          <w:szCs w:val="19"/>
+        </w:rPr>
+        <w:t>100) CHARSET utf8</w:t>
+      </w:r>
+      <w:r>
+        <w:rPr>
+          <w:rFonts w:ascii="Consolas" w:hAnsi="Consolas" w:cs="Consolas"/>
+          <w:sz w:val="19"/>
+          <w:szCs w:val="19"/>
+        </w:rPr>
+        <w:t xml:space="preserve"> </w:t>
+      </w:r>
+      <w:r>
+        <w:rPr>
+          <w:rFonts w:ascii="Consolas" w:hAnsi="Consolas" w:cs="Consolas"/>
+          <w:sz w:val="19"/>
+          <w:szCs w:val="19"/>
+        </w:rPr>
+        <w:t>,</w:t>
+      </w:r>
+    </w:p>
+    <w:p>
+      <w:pPr>
+        <w:autoSpaceDE w:val="0"/>
+        <w:autoSpaceDN w:val="0"/>
+        <w:adjustRightInd w:val="0"/>
+        <w:rPr>
+          <w:rFonts w:ascii="Consolas" w:hAnsi="Consolas" w:cs="Consolas"/>
+          <w:sz w:val="19"/>
+          <w:szCs w:val="19"/>
+        </w:rPr>
+      </w:pPr>
+      <w:r>
+        <w:rPr>
+          <w:rFonts w:ascii="Consolas" w:hAnsi="Consolas" w:cs="Consolas"/>
+          <w:sz w:val="19"/>
+          <w:szCs w:val="19"/>
+        </w:rPr>
+        <w:t xml:space="preserve">  Description TEXT,</w:t>
+      </w:r>
+    </w:p>
+    <w:p>
+      <w:pPr>
+        <w:autoSpaceDE w:val="0"/>
+        <w:autoSpaceDN w:val="0"/>
+        <w:adjustRightInd w:val="0"/>
+        <w:rPr>
+          <w:rFonts w:ascii="Consolas" w:hAnsi="Consolas" w:cs="Consolas"/>
+          <w:sz w:val="19"/>
+          <w:szCs w:val="19"/>
+        </w:rPr>
+      </w:pPr>
+      <w:r>
+        <w:rPr>
+          <w:rFonts w:ascii="Consolas" w:hAnsi="Consolas" w:cs="Consolas"/>
+          <w:sz w:val="19"/>
+          <w:szCs w:val="19"/>
+        </w:rPr>
+        <w:t xml:space="preserve">  Topic TEXT,</w:t>
+      </w:r>
       <w:bookmarkStart w:id="0" w:name="_GoBack"/>
-      <w:r>
-        <w:rPr>
-          <w:rFonts w:ascii="Consolas" w:hAnsi="Consolas" w:cs="Consolas"/>
-          <w:color w:val="00B050"/>
-          <w:sz w:val="19"/>
-          <w:szCs w:val="19"/>
-        </w:rPr>
-        <w:t>(</w:t>
-      </w:r>
-      <w:r>
-        <w:rPr>
-          <w:rFonts w:ascii="Consolas" w:hAnsi="Consolas" w:cs="Consolas"/>
-          <w:color w:val="00B050"/>
-          <w:sz w:val="19"/>
-          <w:szCs w:val="19"/>
-        </w:rPr>
-        <w:t>Id, Name, DateOfBirth, Address, Description, Lang, Toeic, UserName, Pass</w:t>
-      </w:r>
-      <w:r>
-        <w:rPr>
-          <w:rFonts w:ascii="Consolas" w:hAnsi="Consolas" w:cs="Consolas"/>
-          <w:color w:val="00B050"/>
-          <w:sz w:val="19"/>
-          <w:szCs w:val="19"/>
-        </w:rPr>
-        <w:t>)</w:t>
-      </w:r>
-    </w:p>
-    <w:bookmarkEnd w:id="0"/>
+      <w:bookmarkEnd w:id="0"/>
+    </w:p>
+    <w:p>
+      <w:pPr>
+        <w:autoSpaceDE w:val="0"/>
+        <w:autoSpaceDN w:val="0"/>
+        <w:adjustRightInd w:val="0"/>
+        <w:rPr>
+          <w:rFonts w:ascii="Consolas" w:hAnsi="Consolas" w:cs="Consolas"/>
+          <w:sz w:val="19"/>
+          <w:szCs w:val="19"/>
+        </w:rPr>
+      </w:pPr>
+      <w:r>
+        <w:rPr>
+          <w:rFonts w:ascii="Consolas" w:hAnsi="Consolas" w:cs="Consolas"/>
+          <w:sz w:val="19"/>
+          <w:szCs w:val="19"/>
+        </w:rPr>
+        <w:t xml:space="preserve">  IdCource INT NOT NULL,</w:t>
+      </w:r>
+    </w:p>
+    <w:p>
+      <w:pPr>
+        <w:autoSpaceDE w:val="0"/>
+        <w:autoSpaceDN w:val="0"/>
+        <w:adjustRightInd w:val="0"/>
+        <w:rPr>
+          <w:rFonts w:ascii="Consolas" w:hAnsi="Consolas" w:cs="Consolas"/>
+          <w:sz w:val="19"/>
+          <w:szCs w:val="19"/>
+        </w:rPr>
+      </w:pPr>
+      <w:r>
+        <w:rPr>
+          <w:rFonts w:ascii="Consolas" w:hAnsi="Consolas" w:cs="Consolas"/>
+          <w:sz w:val="19"/>
+          <w:szCs w:val="19"/>
+        </w:rPr>
+        <w:t xml:space="preserve">  IdTrainer INT NOT NULL,</w:t>
+      </w:r>
+    </w:p>
+    <w:p>
+      <w:pPr>
+        <w:autoSpaceDE w:val="0"/>
+        <w:autoSpaceDN w:val="0"/>
+        <w:adjustRightInd w:val="0"/>
+        <w:rPr>
+          <w:rFonts w:ascii="Consolas" w:hAnsi="Consolas" w:cs="Consolas"/>
+          <w:sz w:val="19"/>
+          <w:szCs w:val="19"/>
+        </w:rPr>
+      </w:pPr>
+      <w:r>
+        <w:rPr>
+          <w:rFonts w:ascii="Consolas" w:hAnsi="Consolas" w:cs="Consolas"/>
+          <w:sz w:val="19"/>
+          <w:szCs w:val="19"/>
+        </w:rPr>
+        <w:t xml:space="preserve">  CONSTRAINT FK1_Topic FOREIG</w:t>
+      </w:r>
+      <w:r>
+        <w:rPr>
+          <w:rFonts w:ascii="Consolas" w:hAnsi="Consolas" w:cs="Consolas"/>
+          <w:sz w:val="19"/>
+          <w:szCs w:val="19"/>
+        </w:rPr>
+        <w:t xml:space="preserve">N KEY (IdCource) REFERENCES </w:t>
+      </w:r>
+      <w:r>
+        <w:rPr>
+          <w:rFonts w:ascii="Consolas" w:hAnsi="Consolas" w:cs="Consolas"/>
+          <w:sz w:val="19"/>
+          <w:szCs w:val="19"/>
+        </w:rPr>
+        <w:t>Course(Id),</w:t>
+      </w:r>
+    </w:p>
+    <w:p>
+      <w:pPr>
+        <w:autoSpaceDE w:val="0"/>
+        <w:autoSpaceDN w:val="0"/>
+        <w:adjustRightInd w:val="0"/>
+        <w:rPr>
+          <w:rFonts w:ascii="Consolas" w:hAnsi="Consolas" w:cs="Consolas"/>
+          <w:sz w:val="19"/>
+          <w:szCs w:val="19"/>
+        </w:rPr>
+      </w:pPr>
+      <w:r>
+        <w:rPr>
+          <w:rFonts w:ascii="Consolas" w:hAnsi="Consolas" w:cs="Consolas"/>
+          <w:sz w:val="19"/>
+          <w:szCs w:val="19"/>
+        </w:rPr>
+        <w:t xml:space="preserve">  CONSTRAINT FK2_Topic FOREIGN</w:t>
+      </w:r>
+      <w:r>
+        <w:rPr>
+          <w:rFonts w:ascii="Consolas" w:hAnsi="Consolas" w:cs="Consolas"/>
+          <w:sz w:val="19"/>
+          <w:szCs w:val="19"/>
+        </w:rPr>
+        <w:t xml:space="preserve"> KEY (IdTrainer) REFERENCES </w:t>
+      </w:r>
+      <w:r>
+        <w:rPr>
+          <w:rFonts w:ascii="Consolas" w:hAnsi="Consolas" w:cs="Consolas"/>
+          <w:sz w:val="19"/>
+          <w:szCs w:val="19"/>
+        </w:rPr>
+        <w:t>Trainer(Id)</w:t>
+      </w:r>
+    </w:p>
+    <w:p>
+      <w:pPr>
+        <w:autoSpaceDE w:val="0"/>
+        <w:autoSpaceDN w:val="0"/>
+        <w:adjustRightInd w:val="0"/>
+        <w:rPr>
+          <w:rFonts w:ascii="Consolas" w:hAnsi="Consolas" w:cs="Consolas"/>
+          <w:sz w:val="19"/>
+          <w:szCs w:val="19"/>
+        </w:rPr>
+      </w:pPr>
+      <w:r>
+        <w:rPr>
+          <w:rFonts w:ascii="Consolas" w:hAnsi="Consolas" w:cs="Consolas"/>
+          <w:sz w:val="19"/>
+          <w:szCs w:val="19"/>
+        </w:rPr>
+        <w:t>);</w:t>
+      </w:r>
+    </w:p>
     <w:p>
       <w:pPr>
         <w:autoSpaceDE w:val="0"/>
@@ -875,7 +1491,7 @@
           <w:sz w:val="19"/>
           <w:szCs w:val="19"/>
         </w:rPr>
-        <w:t>Category(</w:t>
+        <w:t>Detail(</w:t>
       </w:r>
       <w:proofErr w:type="gramEnd"/>
     </w:p>
@@ -896,126 +1512,6 @@
           <w:sz w:val="19"/>
           <w:szCs w:val="19"/>
         </w:rPr>
-        <w:t xml:space="preserve"> Id INT PRIMARY KEY NOT NULL AUTO_INCREMENT,</w:t>
-      </w:r>
-    </w:p>
-    <w:p>
-      <w:pPr>
-        <w:autoSpaceDE w:val="0"/>
-        <w:autoSpaceDN w:val="0"/>
-        <w:adjustRightInd w:val="0"/>
-        <w:rPr>
-          <w:rFonts w:ascii="Consolas" w:hAnsi="Consolas" w:cs="Consolas"/>
-          <w:sz w:val="19"/>
-          <w:szCs w:val="19"/>
-        </w:rPr>
-      </w:pPr>
-      <w:r>
-        <w:rPr>
-          <w:rFonts w:ascii="Consolas" w:hAnsi="Consolas" w:cs="Consolas"/>
-          <w:sz w:val="19"/>
-          <w:szCs w:val="19"/>
-        </w:rPr>
-        <w:t xml:space="preserve"> Name </w:t>
-      </w:r>
-      <w:proofErr w:type="gramStart"/>
-      <w:r>
-        <w:rPr>
-          <w:rFonts w:ascii="Consolas" w:hAnsi="Consolas" w:cs="Consolas"/>
-          <w:sz w:val="19"/>
-          <w:szCs w:val="19"/>
-        </w:rPr>
-        <w:t>VARCHAR(</w:t>
-      </w:r>
-      <w:proofErr w:type="gramEnd"/>
-      <w:r>
-        <w:rPr>
-          <w:rFonts w:ascii="Consolas" w:hAnsi="Consolas" w:cs="Consolas"/>
-          <w:sz w:val="19"/>
-          <w:szCs w:val="19"/>
-        </w:rPr>
-        <w:t>100) CHARSET utf8</w:t>
-      </w:r>
-    </w:p>
-    <w:p>
-      <w:pPr>
-        <w:autoSpaceDE w:val="0"/>
-        <w:autoSpaceDN w:val="0"/>
-        <w:adjustRightInd w:val="0"/>
-        <w:rPr>
-          <w:rFonts w:ascii="Consolas" w:hAnsi="Consolas" w:cs="Consolas"/>
-          <w:sz w:val="19"/>
-          <w:szCs w:val="19"/>
-        </w:rPr>
-      </w:pPr>
-      <w:r>
-        <w:rPr>
-          <w:rFonts w:ascii="Consolas" w:hAnsi="Consolas" w:cs="Consolas"/>
-          <w:sz w:val="19"/>
-          <w:szCs w:val="19"/>
-        </w:rPr>
-        <w:t>);</w:t>
-      </w:r>
-    </w:p>
-    <w:p>
-      <w:pPr>
-        <w:autoSpaceDE w:val="0"/>
-        <w:autoSpaceDN w:val="0"/>
-        <w:adjustRightInd w:val="0"/>
-        <w:rPr>
-          <w:rFonts w:ascii="Consolas" w:hAnsi="Consolas" w:cs="Consolas"/>
-          <w:sz w:val="19"/>
-          <w:szCs w:val="19"/>
-        </w:rPr>
-      </w:pPr>
-    </w:p>
-    <w:p>
-      <w:pPr>
-        <w:autoSpaceDE w:val="0"/>
-        <w:autoSpaceDN w:val="0"/>
-        <w:adjustRightInd w:val="0"/>
-        <w:rPr>
-          <w:rFonts w:ascii="Consolas" w:hAnsi="Consolas" w:cs="Consolas"/>
-          <w:sz w:val="19"/>
-          <w:szCs w:val="19"/>
-        </w:rPr>
-      </w:pPr>
-      <w:r>
-        <w:rPr>
-          <w:rFonts w:ascii="Consolas" w:hAnsi="Consolas" w:cs="Consolas"/>
-          <w:sz w:val="19"/>
-          <w:szCs w:val="19"/>
-        </w:rPr>
-        <w:t xml:space="preserve">CREATE TABLE </w:t>
-      </w:r>
-      <w:proofErr w:type="gramStart"/>
-      <w:r>
-        <w:rPr>
-          <w:rFonts w:ascii="Consolas" w:hAnsi="Consolas" w:cs="Consolas"/>
-          <w:sz w:val="19"/>
-          <w:szCs w:val="19"/>
-        </w:rPr>
-        <w:t>Course(</w:t>
-      </w:r>
-      <w:proofErr w:type="gramEnd"/>
-    </w:p>
-    <w:p>
-      <w:pPr>
-        <w:autoSpaceDE w:val="0"/>
-        <w:autoSpaceDN w:val="0"/>
-        <w:adjustRightInd w:val="0"/>
-        <w:rPr>
-          <w:rFonts w:ascii="Consolas" w:hAnsi="Consolas" w:cs="Consolas"/>
-          <w:sz w:val="19"/>
-          <w:szCs w:val="19"/>
-        </w:rPr>
-      </w:pPr>
-      <w:r>
-        <w:rPr>
-          <w:rFonts w:ascii="Consolas" w:hAnsi="Consolas" w:cs="Consolas"/>
-          <w:sz w:val="19"/>
-          <w:szCs w:val="19"/>
-        </w:rPr>
         <w:t xml:space="preserve">  Id INT PRIMARY KEY NOT NULL AUTO_INCREMENT,</w:t>
       </w:r>
     </w:p>
@@ -1036,482 +1532,6 @@
           <w:sz w:val="19"/>
           <w:szCs w:val="19"/>
         </w:rPr>
-        <w:t xml:space="preserve">  Name </w:t>
-      </w:r>
-      <w:proofErr w:type="gramStart"/>
-      <w:r>
-        <w:rPr>
-          <w:rFonts w:ascii="Consolas" w:hAnsi="Consolas" w:cs="Consolas"/>
-          <w:sz w:val="19"/>
-          <w:szCs w:val="19"/>
-        </w:rPr>
-        <w:t>VARCHAR(</w:t>
-      </w:r>
-      <w:proofErr w:type="gramEnd"/>
-      <w:r>
-        <w:rPr>
-          <w:rFonts w:ascii="Consolas" w:hAnsi="Consolas" w:cs="Consolas"/>
-          <w:sz w:val="19"/>
-          <w:szCs w:val="19"/>
-        </w:rPr>
-        <w:t>100) CHARSET utf8,</w:t>
-      </w:r>
-    </w:p>
-    <w:p>
-      <w:pPr>
-        <w:autoSpaceDE w:val="0"/>
-        <w:autoSpaceDN w:val="0"/>
-        <w:adjustRightInd w:val="0"/>
-        <w:rPr>
-          <w:rFonts w:ascii="Consolas" w:hAnsi="Consolas" w:cs="Consolas"/>
-          <w:sz w:val="19"/>
-          <w:szCs w:val="19"/>
-        </w:rPr>
-      </w:pPr>
-      <w:r>
-        <w:rPr>
-          <w:rFonts w:ascii="Consolas" w:hAnsi="Consolas" w:cs="Consolas"/>
-          <w:sz w:val="19"/>
-          <w:szCs w:val="19"/>
-        </w:rPr>
-        <w:t xml:space="preserve">  Description TEXT,</w:t>
-      </w:r>
-    </w:p>
-    <w:p>
-      <w:pPr>
-        <w:autoSpaceDE w:val="0"/>
-        <w:autoSpaceDN w:val="0"/>
-        <w:adjustRightInd w:val="0"/>
-        <w:rPr>
-          <w:rFonts w:ascii="Consolas" w:hAnsi="Consolas" w:cs="Consolas"/>
-          <w:sz w:val="19"/>
-          <w:szCs w:val="19"/>
-        </w:rPr>
-      </w:pPr>
-      <w:r>
-        <w:rPr>
-          <w:rFonts w:ascii="Consolas" w:hAnsi="Consolas" w:cs="Consolas"/>
-          <w:sz w:val="19"/>
-          <w:szCs w:val="19"/>
-        </w:rPr>
-        <w:t xml:space="preserve">  IdCategory INT NOT NULL,</w:t>
-      </w:r>
-    </w:p>
-    <w:p>
-      <w:pPr>
-        <w:autoSpaceDE w:val="0"/>
-        <w:autoSpaceDN w:val="0"/>
-        <w:adjustRightInd w:val="0"/>
-        <w:rPr>
-          <w:rFonts w:ascii="Consolas" w:hAnsi="Consolas" w:cs="Consolas"/>
-          <w:sz w:val="19"/>
-          <w:szCs w:val="19"/>
-        </w:rPr>
-      </w:pPr>
-      <w:r>
-        <w:rPr>
-          <w:rFonts w:ascii="Consolas" w:hAnsi="Consolas" w:cs="Consolas"/>
-          <w:sz w:val="19"/>
-          <w:szCs w:val="19"/>
-        </w:rPr>
-        <w:t xml:space="preserve">  CONSTRAINT FK_Cource FOREIGN </w:t>
-      </w:r>
-      <w:r>
-        <w:rPr>
-          <w:rFonts w:ascii="Consolas" w:hAnsi="Consolas" w:cs="Consolas"/>
-          <w:sz w:val="19"/>
-          <w:szCs w:val="19"/>
-        </w:rPr>
-        <w:t xml:space="preserve">KEY (IdCategory) REFERENCES </w:t>
-      </w:r>
-      <w:r>
-        <w:rPr>
-          <w:rFonts w:ascii="Consolas" w:hAnsi="Consolas" w:cs="Consolas"/>
-          <w:sz w:val="19"/>
-          <w:szCs w:val="19"/>
-        </w:rPr>
-        <w:t xml:space="preserve">Category(Id) </w:t>
-      </w:r>
-    </w:p>
-    <w:p>
-      <w:pPr>
-        <w:autoSpaceDE w:val="0"/>
-        <w:autoSpaceDN w:val="0"/>
-        <w:adjustRightInd w:val="0"/>
-        <w:rPr>
-          <w:rFonts w:ascii="Consolas" w:hAnsi="Consolas" w:cs="Consolas"/>
-          <w:sz w:val="19"/>
-          <w:szCs w:val="19"/>
-        </w:rPr>
-      </w:pPr>
-      <w:r>
-        <w:rPr>
-          <w:rFonts w:ascii="Consolas" w:hAnsi="Consolas" w:cs="Consolas"/>
-          <w:sz w:val="19"/>
-          <w:szCs w:val="19"/>
-        </w:rPr>
-        <w:t>);</w:t>
-      </w:r>
-    </w:p>
-    <w:p>
-      <w:pPr>
-        <w:autoSpaceDE w:val="0"/>
-        <w:autoSpaceDN w:val="0"/>
-        <w:adjustRightInd w:val="0"/>
-        <w:rPr>
-          <w:rFonts w:ascii="Consolas" w:hAnsi="Consolas" w:cs="Consolas"/>
-          <w:sz w:val="19"/>
-          <w:szCs w:val="19"/>
-        </w:rPr>
-      </w:pPr>
-    </w:p>
-    <w:p>
-      <w:pPr>
-        <w:autoSpaceDE w:val="0"/>
-        <w:autoSpaceDN w:val="0"/>
-        <w:adjustRightInd w:val="0"/>
-        <w:rPr>
-          <w:rFonts w:ascii="Consolas" w:hAnsi="Consolas" w:cs="Consolas"/>
-          <w:sz w:val="19"/>
-          <w:szCs w:val="19"/>
-        </w:rPr>
-      </w:pPr>
-    </w:p>
-    <w:p>
-      <w:pPr>
-        <w:autoSpaceDE w:val="0"/>
-        <w:autoSpaceDN w:val="0"/>
-        <w:adjustRightInd w:val="0"/>
-        <w:rPr>
-          <w:rFonts w:ascii="Consolas" w:hAnsi="Consolas" w:cs="Consolas"/>
-          <w:sz w:val="19"/>
-          <w:szCs w:val="19"/>
-        </w:rPr>
-      </w:pPr>
-      <w:r>
-        <w:rPr>
-          <w:rFonts w:ascii="Consolas" w:hAnsi="Consolas" w:cs="Consolas"/>
-          <w:sz w:val="19"/>
-          <w:szCs w:val="19"/>
-        </w:rPr>
-        <w:t xml:space="preserve">CREATE TABLE </w:t>
-      </w:r>
-      <w:proofErr w:type="gramStart"/>
-      <w:r>
-        <w:rPr>
-          <w:rFonts w:ascii="Consolas" w:hAnsi="Consolas" w:cs="Consolas"/>
-          <w:sz w:val="19"/>
-          <w:szCs w:val="19"/>
-        </w:rPr>
-        <w:t>Class(</w:t>
-      </w:r>
-      <w:proofErr w:type="gramEnd"/>
-    </w:p>
-    <w:p>
-      <w:pPr>
-        <w:autoSpaceDE w:val="0"/>
-        <w:autoSpaceDN w:val="0"/>
-        <w:adjustRightInd w:val="0"/>
-        <w:rPr>
-          <w:rFonts w:ascii="Consolas" w:hAnsi="Consolas" w:cs="Consolas"/>
-          <w:sz w:val="19"/>
-          <w:szCs w:val="19"/>
-        </w:rPr>
-      </w:pPr>
-      <w:r>
-        <w:rPr>
-          <w:rFonts w:ascii="Consolas" w:hAnsi="Consolas" w:cs="Consolas"/>
-          <w:sz w:val="19"/>
-          <w:szCs w:val="19"/>
-        </w:rPr>
-        <w:t xml:space="preserve">  Id INT PRIMARY KEY NOT NULL AUTO_INCREMENT,</w:t>
-      </w:r>
-    </w:p>
-    <w:p>
-      <w:pPr>
-        <w:autoSpaceDE w:val="0"/>
-        <w:autoSpaceDN w:val="0"/>
-        <w:adjustRightInd w:val="0"/>
-        <w:rPr>
-          <w:rFonts w:ascii="Consolas" w:hAnsi="Consolas" w:cs="Consolas"/>
-          <w:sz w:val="19"/>
-          <w:szCs w:val="19"/>
-        </w:rPr>
-      </w:pPr>
-      <w:r>
-        <w:rPr>
-          <w:rFonts w:ascii="Consolas" w:hAnsi="Consolas" w:cs="Consolas"/>
-          <w:sz w:val="19"/>
-          <w:szCs w:val="19"/>
-        </w:rPr>
-        <w:t xml:space="preserve">  Name </w:t>
-      </w:r>
-      <w:proofErr w:type="gramStart"/>
-      <w:r>
-        <w:rPr>
-          <w:rFonts w:ascii="Consolas" w:hAnsi="Consolas" w:cs="Consolas"/>
-          <w:sz w:val="19"/>
-          <w:szCs w:val="19"/>
-        </w:rPr>
-        <w:t>VARCHAR(</w:t>
-      </w:r>
-      <w:proofErr w:type="gramEnd"/>
-      <w:r>
-        <w:rPr>
-          <w:rFonts w:ascii="Consolas" w:hAnsi="Consolas" w:cs="Consolas"/>
-          <w:sz w:val="19"/>
-          <w:szCs w:val="19"/>
-        </w:rPr>
-        <w:t>100) CHARSET utf8</w:t>
-      </w:r>
-      <w:r>
-        <w:rPr>
-          <w:rFonts w:ascii="Consolas" w:hAnsi="Consolas" w:cs="Consolas"/>
-          <w:sz w:val="19"/>
-          <w:szCs w:val="19"/>
-        </w:rPr>
-        <w:t xml:space="preserve"> </w:t>
-      </w:r>
-      <w:r>
-        <w:rPr>
-          <w:rFonts w:ascii="Consolas" w:hAnsi="Consolas" w:cs="Consolas"/>
-          <w:sz w:val="19"/>
-          <w:szCs w:val="19"/>
-        </w:rPr>
-        <w:t>,</w:t>
-      </w:r>
-    </w:p>
-    <w:p>
-      <w:pPr>
-        <w:autoSpaceDE w:val="0"/>
-        <w:autoSpaceDN w:val="0"/>
-        <w:adjustRightInd w:val="0"/>
-        <w:rPr>
-          <w:rFonts w:ascii="Consolas" w:hAnsi="Consolas" w:cs="Consolas"/>
-          <w:sz w:val="19"/>
-          <w:szCs w:val="19"/>
-        </w:rPr>
-      </w:pPr>
-      <w:r>
-        <w:rPr>
-          <w:rFonts w:ascii="Consolas" w:hAnsi="Consolas" w:cs="Consolas"/>
-          <w:sz w:val="19"/>
-          <w:szCs w:val="19"/>
-        </w:rPr>
-        <w:t xml:space="preserve">  Description TEXT,</w:t>
-      </w:r>
-    </w:p>
-    <w:p>
-      <w:pPr>
-        <w:autoSpaceDE w:val="0"/>
-        <w:autoSpaceDN w:val="0"/>
-        <w:adjustRightInd w:val="0"/>
-        <w:rPr>
-          <w:rFonts w:ascii="Consolas" w:hAnsi="Consolas" w:cs="Consolas"/>
-          <w:sz w:val="19"/>
-          <w:szCs w:val="19"/>
-        </w:rPr>
-      </w:pPr>
-      <w:r>
-        <w:rPr>
-          <w:rFonts w:ascii="Consolas" w:hAnsi="Consolas" w:cs="Consolas"/>
-          <w:sz w:val="19"/>
-          <w:szCs w:val="19"/>
-        </w:rPr>
-        <w:t xml:space="preserve">  IdCource INT NOT NULL,</w:t>
-      </w:r>
-    </w:p>
-    <w:p>
-      <w:pPr>
-        <w:autoSpaceDE w:val="0"/>
-        <w:autoSpaceDN w:val="0"/>
-        <w:adjustRightInd w:val="0"/>
-        <w:rPr>
-          <w:rFonts w:ascii="Consolas" w:hAnsi="Consolas" w:cs="Consolas"/>
-          <w:sz w:val="19"/>
-          <w:szCs w:val="19"/>
-        </w:rPr>
-      </w:pPr>
-      <w:r>
-        <w:rPr>
-          <w:rFonts w:ascii="Consolas" w:hAnsi="Consolas" w:cs="Consolas"/>
-          <w:sz w:val="19"/>
-          <w:szCs w:val="19"/>
-        </w:rPr>
-        <w:t xml:space="preserve">  IdTrainer INT NOT NULL,</w:t>
-      </w:r>
-    </w:p>
-    <w:p>
-      <w:pPr>
-        <w:autoSpaceDE w:val="0"/>
-        <w:autoSpaceDN w:val="0"/>
-        <w:adjustRightInd w:val="0"/>
-        <w:rPr>
-          <w:rFonts w:ascii="Consolas" w:hAnsi="Consolas" w:cs="Consolas"/>
-          <w:sz w:val="19"/>
-          <w:szCs w:val="19"/>
-        </w:rPr>
-      </w:pPr>
-      <w:r>
-        <w:rPr>
-          <w:rFonts w:ascii="Consolas" w:hAnsi="Consolas" w:cs="Consolas"/>
-          <w:sz w:val="19"/>
-          <w:szCs w:val="19"/>
-        </w:rPr>
-        <w:t xml:space="preserve">  CONSTRAINT FK1_Topic FOREIG</w:t>
-      </w:r>
-      <w:r>
-        <w:rPr>
-          <w:rFonts w:ascii="Consolas" w:hAnsi="Consolas" w:cs="Consolas"/>
-          <w:sz w:val="19"/>
-          <w:szCs w:val="19"/>
-        </w:rPr>
-        <w:t xml:space="preserve">N KEY (IdCource) REFERENCES </w:t>
-      </w:r>
-      <w:r>
-        <w:rPr>
-          <w:rFonts w:ascii="Consolas" w:hAnsi="Consolas" w:cs="Consolas"/>
-          <w:sz w:val="19"/>
-          <w:szCs w:val="19"/>
-        </w:rPr>
-        <w:t>Course(Id),</w:t>
-      </w:r>
-    </w:p>
-    <w:p>
-      <w:pPr>
-        <w:autoSpaceDE w:val="0"/>
-        <w:autoSpaceDN w:val="0"/>
-        <w:adjustRightInd w:val="0"/>
-        <w:rPr>
-          <w:rFonts w:ascii="Consolas" w:hAnsi="Consolas" w:cs="Consolas"/>
-          <w:sz w:val="19"/>
-          <w:szCs w:val="19"/>
-        </w:rPr>
-      </w:pPr>
-      <w:r>
-        <w:rPr>
-          <w:rFonts w:ascii="Consolas" w:hAnsi="Consolas" w:cs="Consolas"/>
-          <w:sz w:val="19"/>
-          <w:szCs w:val="19"/>
-        </w:rPr>
-        <w:t xml:space="preserve">  CONSTRAINT FK2_Topic FOREIGN</w:t>
-      </w:r>
-      <w:r>
-        <w:rPr>
-          <w:rFonts w:ascii="Consolas" w:hAnsi="Consolas" w:cs="Consolas"/>
-          <w:sz w:val="19"/>
-          <w:szCs w:val="19"/>
-        </w:rPr>
-        <w:t xml:space="preserve"> KEY (IdTrainer) REFERENCES </w:t>
-      </w:r>
-      <w:r>
-        <w:rPr>
-          <w:rFonts w:ascii="Consolas" w:hAnsi="Consolas" w:cs="Consolas"/>
-          <w:sz w:val="19"/>
-          <w:szCs w:val="19"/>
-        </w:rPr>
-        <w:t>Trainer(Id)</w:t>
-      </w:r>
-    </w:p>
-    <w:p>
-      <w:pPr>
-        <w:autoSpaceDE w:val="0"/>
-        <w:autoSpaceDN w:val="0"/>
-        <w:adjustRightInd w:val="0"/>
-        <w:rPr>
-          <w:rFonts w:ascii="Consolas" w:hAnsi="Consolas" w:cs="Consolas"/>
-          <w:sz w:val="19"/>
-          <w:szCs w:val="19"/>
-        </w:rPr>
-      </w:pPr>
-      <w:r>
-        <w:rPr>
-          <w:rFonts w:ascii="Consolas" w:hAnsi="Consolas" w:cs="Consolas"/>
-          <w:sz w:val="19"/>
-          <w:szCs w:val="19"/>
-        </w:rPr>
-        <w:t>);</w:t>
-      </w:r>
-    </w:p>
-    <w:p>
-      <w:pPr>
-        <w:autoSpaceDE w:val="0"/>
-        <w:autoSpaceDN w:val="0"/>
-        <w:adjustRightInd w:val="0"/>
-        <w:rPr>
-          <w:rFonts w:ascii="Consolas" w:hAnsi="Consolas" w:cs="Consolas"/>
-          <w:sz w:val="19"/>
-          <w:szCs w:val="19"/>
-        </w:rPr>
-      </w:pPr>
-    </w:p>
-    <w:p>
-      <w:pPr>
-        <w:autoSpaceDE w:val="0"/>
-        <w:autoSpaceDN w:val="0"/>
-        <w:adjustRightInd w:val="0"/>
-        <w:rPr>
-          <w:rFonts w:ascii="Consolas" w:hAnsi="Consolas" w:cs="Consolas"/>
-          <w:sz w:val="19"/>
-          <w:szCs w:val="19"/>
-        </w:rPr>
-      </w:pPr>
-      <w:r>
-        <w:rPr>
-          <w:rFonts w:ascii="Consolas" w:hAnsi="Consolas" w:cs="Consolas"/>
-          <w:sz w:val="19"/>
-          <w:szCs w:val="19"/>
-        </w:rPr>
-        <w:t xml:space="preserve">CREATE TABLE </w:t>
-      </w:r>
-      <w:proofErr w:type="gramStart"/>
-      <w:r>
-        <w:rPr>
-          <w:rFonts w:ascii="Consolas" w:hAnsi="Consolas" w:cs="Consolas"/>
-          <w:sz w:val="19"/>
-          <w:szCs w:val="19"/>
-        </w:rPr>
-        <w:t>Detail(</w:t>
-      </w:r>
-      <w:proofErr w:type="gramEnd"/>
-    </w:p>
-    <w:p>
-      <w:pPr>
-        <w:autoSpaceDE w:val="0"/>
-        <w:autoSpaceDN w:val="0"/>
-        <w:adjustRightInd w:val="0"/>
-        <w:rPr>
-          <w:rFonts w:ascii="Consolas" w:hAnsi="Consolas" w:cs="Consolas"/>
-          <w:sz w:val="19"/>
-          <w:szCs w:val="19"/>
-        </w:rPr>
-      </w:pPr>
-      <w:r>
-        <w:rPr>
-          <w:rFonts w:ascii="Consolas" w:hAnsi="Consolas" w:cs="Consolas"/>
-          <w:sz w:val="19"/>
-          <w:szCs w:val="19"/>
-        </w:rPr>
-        <w:t xml:space="preserve">  Id INT PRIMARY KEY NOT NULL AUTO_INCREMENT,</w:t>
-      </w:r>
-    </w:p>
-    <w:p>
-      <w:pPr>
-        <w:autoSpaceDE w:val="0"/>
-        <w:autoSpaceDN w:val="0"/>
-        <w:adjustRightInd w:val="0"/>
-        <w:rPr>
-          <w:rFonts w:ascii="Consolas" w:hAnsi="Consolas" w:cs="Consolas"/>
-          <w:sz w:val="19"/>
-          <w:szCs w:val="19"/>
-        </w:rPr>
-      </w:pPr>
-      <w:r>
-        <w:rPr>
-          <w:rFonts w:ascii="Consolas" w:hAnsi="Consolas" w:cs="Consolas"/>
-          <w:sz w:val="19"/>
-          <w:szCs w:val="19"/>
-        </w:rPr>
         <w:t xml:space="preserve">  IdTrainee INT,</w:t>
       </w:r>
     </w:p>
@@ -1588,6 +1608,7 @@
           <w:sz w:val="19"/>
           <w:szCs w:val="19"/>
         </w:rPr>
+        <w:lastRenderedPageBreak/>
         <w:t xml:space="preserve">  CONSTRAINT FK2_Detail FOREI</w:t>
       </w:r>
       <w:r>
@@ -1605,191 +1626,6 @@
           <w:szCs w:val="19"/>
         </w:rPr>
         <w:t xml:space="preserve">Class(Id) </w:t>
-      </w:r>
-    </w:p>
-    <w:p>
-      <w:pPr>
-        <w:autoSpaceDE w:val="0"/>
-        <w:autoSpaceDN w:val="0"/>
-        <w:adjustRightInd w:val="0"/>
-        <w:rPr>
-          <w:rFonts w:ascii="Consolas" w:hAnsi="Consolas" w:cs="Consolas"/>
-          <w:sz w:val="19"/>
-          <w:szCs w:val="19"/>
-        </w:rPr>
-      </w:pPr>
-      <w:r>
-        <w:rPr>
-          <w:rFonts w:ascii="Consolas" w:hAnsi="Consolas" w:cs="Consolas"/>
-          <w:sz w:val="19"/>
-          <w:szCs w:val="19"/>
-        </w:rPr>
-        <w:lastRenderedPageBreak/>
-        <w:t>);</w:t>
-      </w:r>
-    </w:p>
-    <w:p>
-      <w:pPr>
-        <w:autoSpaceDE w:val="0"/>
-        <w:autoSpaceDN w:val="0"/>
-        <w:adjustRightInd w:val="0"/>
-        <w:rPr>
-          <w:rFonts w:ascii="Consolas" w:hAnsi="Consolas" w:cs="Consolas"/>
-          <w:sz w:val="19"/>
-          <w:szCs w:val="19"/>
-        </w:rPr>
-      </w:pPr>
-      <w:r>
-        <w:rPr>
-          <w:rFonts w:ascii="Consolas" w:hAnsi="Consolas" w:cs="Consolas"/>
-          <w:sz w:val="19"/>
-          <w:szCs w:val="19"/>
-        </w:rPr>
-        <w:t xml:space="preserve">CREATE TABLE </w:t>
-      </w:r>
-      <w:proofErr w:type="gramStart"/>
-      <w:r>
-        <w:rPr>
-          <w:rFonts w:ascii="Consolas" w:hAnsi="Consolas" w:cs="Consolas"/>
-          <w:sz w:val="19"/>
-          <w:szCs w:val="19"/>
-        </w:rPr>
-        <w:t>Topic(</w:t>
-      </w:r>
-      <w:proofErr w:type="gramEnd"/>
-    </w:p>
-    <w:p>
-      <w:pPr>
-        <w:autoSpaceDE w:val="0"/>
-        <w:autoSpaceDN w:val="0"/>
-        <w:adjustRightInd w:val="0"/>
-        <w:rPr>
-          <w:rFonts w:ascii="Consolas" w:hAnsi="Consolas" w:cs="Consolas"/>
-          <w:sz w:val="19"/>
-          <w:szCs w:val="19"/>
-        </w:rPr>
-      </w:pPr>
-      <w:r>
-        <w:rPr>
-          <w:rFonts w:ascii="Consolas" w:hAnsi="Consolas" w:cs="Consolas"/>
-          <w:sz w:val="19"/>
-          <w:szCs w:val="19"/>
-        </w:rPr>
-        <w:t xml:space="preserve">  Id INT PRIMARY KEY NOT NULL AUTO_INCREMENT,</w:t>
-      </w:r>
-    </w:p>
-    <w:p>
-      <w:pPr>
-        <w:autoSpaceDE w:val="0"/>
-        <w:autoSpaceDN w:val="0"/>
-        <w:adjustRightInd w:val="0"/>
-        <w:rPr>
-          <w:rFonts w:ascii="Consolas" w:hAnsi="Consolas" w:cs="Consolas"/>
-          <w:sz w:val="19"/>
-          <w:szCs w:val="19"/>
-        </w:rPr>
-      </w:pPr>
-      <w:r>
-        <w:rPr>
-          <w:rFonts w:ascii="Consolas" w:hAnsi="Consolas" w:cs="Consolas"/>
-          <w:sz w:val="19"/>
-          <w:szCs w:val="19"/>
-        </w:rPr>
-        <w:t xml:space="preserve">  Name </w:t>
-      </w:r>
-      <w:proofErr w:type="gramStart"/>
-      <w:r>
-        <w:rPr>
-          <w:rFonts w:ascii="Consolas" w:hAnsi="Consolas" w:cs="Consolas"/>
-          <w:sz w:val="19"/>
-          <w:szCs w:val="19"/>
-        </w:rPr>
-        <w:t>VARCHAR(</w:t>
-      </w:r>
-      <w:proofErr w:type="gramEnd"/>
-      <w:r>
-        <w:rPr>
-          <w:rFonts w:ascii="Consolas" w:hAnsi="Consolas" w:cs="Consolas"/>
-          <w:sz w:val="19"/>
-          <w:szCs w:val="19"/>
-        </w:rPr>
-        <w:t>100) CHARSET utf8,</w:t>
-      </w:r>
-    </w:p>
-    <w:p>
-      <w:pPr>
-        <w:autoSpaceDE w:val="0"/>
-        <w:autoSpaceDN w:val="0"/>
-        <w:adjustRightInd w:val="0"/>
-        <w:rPr>
-          <w:rFonts w:ascii="Consolas" w:hAnsi="Consolas" w:cs="Consolas"/>
-          <w:sz w:val="19"/>
-          <w:szCs w:val="19"/>
-        </w:rPr>
-      </w:pPr>
-      <w:r>
-        <w:rPr>
-          <w:rFonts w:ascii="Consolas" w:hAnsi="Consolas" w:cs="Consolas"/>
-          <w:sz w:val="19"/>
-          <w:szCs w:val="19"/>
-        </w:rPr>
-        <w:t xml:space="preserve">  Description TEXT,</w:t>
-      </w:r>
-    </w:p>
-    <w:p>
-      <w:pPr>
-        <w:autoSpaceDE w:val="0"/>
-        <w:autoSpaceDN w:val="0"/>
-        <w:adjustRightInd w:val="0"/>
-        <w:rPr>
-          <w:rFonts w:ascii="Consolas" w:hAnsi="Consolas" w:cs="Consolas"/>
-          <w:sz w:val="19"/>
-          <w:szCs w:val="19"/>
-        </w:rPr>
-      </w:pPr>
-      <w:r>
-        <w:rPr>
-          <w:rFonts w:ascii="Consolas" w:hAnsi="Consolas" w:cs="Consolas"/>
-          <w:sz w:val="19"/>
-          <w:szCs w:val="19"/>
-        </w:rPr>
-        <w:t xml:space="preserve">  IdClass INT,</w:t>
-      </w:r>
-    </w:p>
-    <w:p>
-      <w:pPr>
-        <w:autoSpaceDE w:val="0"/>
-        <w:autoSpaceDN w:val="0"/>
-        <w:adjustRightInd w:val="0"/>
-        <w:rPr>
-          <w:rFonts w:ascii="Consolas" w:hAnsi="Consolas" w:cs="Consolas"/>
-          <w:sz w:val="19"/>
-          <w:szCs w:val="19"/>
-        </w:rPr>
-      </w:pPr>
-      <w:r>
-        <w:rPr>
-          <w:rFonts w:ascii="Consolas" w:hAnsi="Consolas" w:cs="Consolas"/>
-          <w:sz w:val="19"/>
-          <w:szCs w:val="19"/>
-        </w:rPr>
-        <w:t xml:space="preserve">  CONSTRAINT FK_Topic FOREI</w:t>
-      </w:r>
-      <w:r>
-        <w:rPr>
-          <w:rFonts w:ascii="Consolas" w:hAnsi="Consolas" w:cs="Consolas"/>
-          <w:sz w:val="19"/>
-          <w:szCs w:val="19"/>
-        </w:rPr>
-        <w:t xml:space="preserve">GN KEY (IdClass) REFERENCES </w:t>
-      </w:r>
-      <w:r>
-        <w:rPr>
-          <w:rFonts w:ascii="Consolas" w:hAnsi="Consolas" w:cs="Consolas"/>
-          <w:sz w:val="19"/>
-          <w:szCs w:val="19"/>
-        </w:rPr>
-        <w:t>Class(Id)</w:t>
       </w:r>
     </w:p>
     <w:p>

</xml_diff>

<commit_message>
database hoan chinh con thieu muc topic
neu kip thi se them phan topic k thi thoi
</commit_message>
<xml_diff>
--- a/MyDatabase.docx
+++ b/MyDatabase.docx
@@ -19,6 +19,28 @@
           <w:sz w:val="19"/>
           <w:szCs w:val="19"/>
         </w:rPr>
+        <w:t>Create database fptproject;</w:t>
+      </w:r>
+      <w:bookmarkStart w:id="0" w:name="_GoBack"/>
+      <w:bookmarkEnd w:id="0"/>
+    </w:p>
+    <w:p>
+      <w:pPr>
+        <w:autoSpaceDE w:val="0"/>
+        <w:autoSpaceDN w:val="0"/>
+        <w:adjustRightInd w:val="0"/>
+        <w:rPr>
+          <w:rFonts w:ascii="Consolas" w:hAnsi="Consolas" w:cs="Consolas"/>
+          <w:sz w:val="19"/>
+          <w:szCs w:val="19"/>
+        </w:rPr>
+      </w:pPr>
+      <w:r>
+        <w:rPr>
+          <w:rFonts w:ascii="Consolas" w:hAnsi="Consolas" w:cs="Consolas"/>
+          <w:sz w:val="19"/>
+          <w:szCs w:val="19"/>
+        </w:rPr>
         <w:t xml:space="preserve">CREATE TABLE </w:t>
       </w:r>
       <w:proofErr w:type="gramStart"/>
@@ -1130,6 +1152,27 @@
         </w:rPr>
         <w:t xml:space="preserve">Category(Id) </w:t>
       </w:r>
+      <w:r>
+        <w:rPr>
+          <w:rStyle w:val="crayon-e"/>
+          <w:rFonts w:ascii="Courier New" w:hAnsi="Courier New" w:cs="Courier New"/>
+          <w:sz w:val="18"/>
+          <w:szCs w:val="18"/>
+          <w:shd w:val="clear" w:color="auto" w:fill="FDFDFD"/>
+        </w:rPr>
+        <w:t xml:space="preserve">ON DELETE </w:t>
+      </w:r>
+      <w:r>
+        <w:rPr>
+          <w:rStyle w:val="crayon-i"/>
+          <w:rFonts w:ascii="Courier New" w:hAnsi="Courier New" w:cs="Courier New"/>
+          <w:color w:val="000000"/>
+          <w:sz w:val="18"/>
+          <w:szCs w:val="18"/>
+          <w:shd w:val="clear" w:color="auto" w:fill="FDFDFD"/>
+        </w:rPr>
+        <w:t>CASCADE</w:t>
+      </w:r>
     </w:p>
     <w:p>
       <w:pPr>
@@ -1318,8 +1361,6 @@
         </w:rPr>
         <w:t xml:space="preserve">  Topic TEXT,</w:t>
       </w:r>
-      <w:bookmarkStart w:id="0" w:name="_GoBack"/>
-      <w:bookmarkEnd w:id="0"/>
     </w:p>
     <w:p>
       <w:pPr>
@@ -1394,7 +1435,44 @@
           <w:sz w:val="19"/>
           <w:szCs w:val="19"/>
         </w:rPr>
-        <w:t>Course(Id),</w:t>
+        <w:t>Course(Id)</w:t>
+      </w:r>
+      <w:r>
+        <w:rPr>
+          <w:rFonts w:ascii="Consolas" w:hAnsi="Consolas" w:cs="Consolas"/>
+          <w:sz w:val="19"/>
+          <w:szCs w:val="19"/>
+        </w:rPr>
+        <w:t xml:space="preserve"> </w:t>
+      </w:r>
+      <w:r>
+        <w:rPr>
+          <w:rStyle w:val="crayon-e"/>
+          <w:rFonts w:ascii="Courier New" w:hAnsi="Courier New" w:cs="Courier New"/>
+          <w:sz w:val="18"/>
+          <w:szCs w:val="18"/>
+          <w:shd w:val="clear" w:color="auto" w:fill="FDFDFD"/>
+        </w:rPr>
+        <w:t xml:space="preserve">ON DELETE </w:t>
+      </w:r>
+      <w:r>
+        <w:rPr>
+          <w:rStyle w:val="crayon-i"/>
+          <w:rFonts w:ascii="Courier New" w:hAnsi="Courier New" w:cs="Courier New"/>
+          <w:color w:val="000000"/>
+          <w:sz w:val="18"/>
+          <w:szCs w:val="18"/>
+          <w:shd w:val="clear" w:color="auto" w:fill="FDFDFD"/>
+        </w:rPr>
+        <w:t>CASCADE</w:t>
+      </w:r>
+      <w:r>
+        <w:rPr>
+          <w:rFonts w:ascii="Consolas" w:hAnsi="Consolas" w:cs="Consolas"/>
+          <w:sz w:val="19"/>
+          <w:szCs w:val="19"/>
+        </w:rPr>
+        <w:t>,</w:t>
       </w:r>
     </w:p>
     <w:p>
@@ -1432,6 +1510,37 @@
         </w:rPr>
         <w:t>Trainer(Id)</w:t>
       </w:r>
+      <w:r>
+        <w:rPr>
+          <w:rStyle w:val="crayon-e"/>
+          <w:rFonts w:ascii="Courier New" w:hAnsi="Courier New" w:cs="Courier New"/>
+          <w:sz w:val="18"/>
+          <w:szCs w:val="18"/>
+          <w:shd w:val="clear" w:color="auto" w:fill="FDFDFD"/>
+        </w:rPr>
+        <w:t xml:space="preserve"> </w:t>
+      </w:r>
+      <w:r>
+        <w:rPr>
+          <w:rStyle w:val="crayon-e"/>
+          <w:rFonts w:ascii="Courier New" w:hAnsi="Courier New" w:cs="Courier New"/>
+          <w:sz w:val="18"/>
+          <w:szCs w:val="18"/>
+          <w:shd w:val="clear" w:color="auto" w:fill="FDFDFD"/>
+        </w:rPr>
+        <w:t xml:space="preserve">ON DELETE </w:t>
+      </w:r>
+      <w:r>
+        <w:rPr>
+          <w:rStyle w:val="crayon-i"/>
+          <w:rFonts w:ascii="Courier New" w:hAnsi="Courier New" w:cs="Courier New"/>
+          <w:color w:val="000000"/>
+          <w:sz w:val="18"/>
+          <w:szCs w:val="18"/>
+          <w:shd w:val="clear" w:color="auto" w:fill="FDFDFD"/>
+        </w:rPr>
+        <w:t>CASCADE</w:t>
+      </w:r>
     </w:p>
     <w:p>
       <w:pPr>
@@ -1572,6 +1681,7 @@
           <w:sz w:val="19"/>
           <w:szCs w:val="19"/>
         </w:rPr>
+        <w:lastRenderedPageBreak/>
         <w:t xml:space="preserve">  CONSTRAINT FK1_Detail FOREIGN</w:t>
       </w:r>
       <w:r>
@@ -1588,27 +1698,63 @@
           <w:sz w:val="19"/>
           <w:szCs w:val="19"/>
         </w:rPr>
-        <w:t>Trainee(Id),</w:t>
-      </w:r>
-    </w:p>
-    <w:p>
-      <w:pPr>
-        <w:autoSpaceDE w:val="0"/>
-        <w:autoSpaceDN w:val="0"/>
-        <w:adjustRightInd w:val="0"/>
-        <w:rPr>
-          <w:rFonts w:ascii="Consolas" w:hAnsi="Consolas" w:cs="Consolas"/>
-          <w:sz w:val="19"/>
-          <w:szCs w:val="19"/>
-        </w:rPr>
-      </w:pPr>
-      <w:r>
-        <w:rPr>
-          <w:rFonts w:ascii="Consolas" w:hAnsi="Consolas" w:cs="Consolas"/>
-          <w:sz w:val="19"/>
-          <w:szCs w:val="19"/>
-        </w:rPr>
-        <w:lastRenderedPageBreak/>
+        <w:t>Trainee(Id)</w:t>
+      </w:r>
+      <w:r>
+        <w:rPr>
+          <w:rFonts w:ascii="Consolas" w:hAnsi="Consolas" w:cs="Consolas"/>
+          <w:sz w:val="19"/>
+          <w:szCs w:val="19"/>
+        </w:rPr>
+        <w:t xml:space="preserve"> </w:t>
+      </w:r>
+      <w:r>
+        <w:rPr>
+          <w:rStyle w:val="crayon-e"/>
+          <w:rFonts w:ascii="Courier New" w:hAnsi="Courier New" w:cs="Courier New"/>
+          <w:sz w:val="18"/>
+          <w:szCs w:val="18"/>
+          <w:shd w:val="clear" w:color="auto" w:fill="FDFDFD"/>
+        </w:rPr>
+        <w:t xml:space="preserve">ON DELETE </w:t>
+      </w:r>
+      <w:r>
+        <w:rPr>
+          <w:rStyle w:val="crayon-i"/>
+          <w:rFonts w:ascii="Courier New" w:hAnsi="Courier New" w:cs="Courier New"/>
+          <w:color w:val="000000"/>
+          <w:sz w:val="18"/>
+          <w:szCs w:val="18"/>
+          <w:shd w:val="clear" w:color="auto" w:fill="FDFDFD"/>
+        </w:rPr>
+        <w:t>CASCADE</w:t>
+      </w:r>
+      <w:r>
+        <w:rPr>
+          <w:rFonts w:ascii="Consolas" w:hAnsi="Consolas" w:cs="Consolas"/>
+          <w:sz w:val="19"/>
+          <w:szCs w:val="19"/>
+        </w:rPr>
+        <w:t>,</w:t>
+      </w:r>
+    </w:p>
+    <w:p>
+      <w:pPr>
+        <w:autoSpaceDE w:val="0"/>
+        <w:autoSpaceDN w:val="0"/>
+        <w:adjustRightInd w:val="0"/>
+        <w:rPr>
+          <w:rFonts w:ascii="Consolas" w:hAnsi="Consolas" w:cs="Consolas"/>
+          <w:sz w:val="19"/>
+          <w:szCs w:val="19"/>
+        </w:rPr>
+      </w:pPr>
+      <w:r>
+        <w:rPr>
+          <w:rFonts w:ascii="Consolas" w:hAnsi="Consolas" w:cs="Consolas"/>
+          <w:sz w:val="19"/>
+          <w:szCs w:val="19"/>
+        </w:rPr>
         <w:t xml:space="preserve">  CONSTRAINT FK2_Detail FOREI</w:t>
       </w:r>
       <w:r>
@@ -1626,6 +1772,27 @@
           <w:szCs w:val="19"/>
         </w:rPr>
         <w:t xml:space="preserve">Class(Id) </w:t>
+      </w:r>
+      <w:r>
+        <w:rPr>
+          <w:rStyle w:val="crayon-e"/>
+          <w:rFonts w:ascii="Courier New" w:hAnsi="Courier New" w:cs="Courier New"/>
+          <w:sz w:val="18"/>
+          <w:szCs w:val="18"/>
+          <w:shd w:val="clear" w:color="auto" w:fill="FDFDFD"/>
+        </w:rPr>
+        <w:t xml:space="preserve">ON DELETE </w:t>
+      </w:r>
+      <w:r>
+        <w:rPr>
+          <w:rStyle w:val="crayon-i"/>
+          <w:rFonts w:ascii="Courier New" w:hAnsi="Courier New" w:cs="Courier New"/>
+          <w:color w:val="000000"/>
+          <w:sz w:val="18"/>
+          <w:szCs w:val="18"/>
+          <w:shd w:val="clear" w:color="auto" w:fill="FDFDFD"/>
+        </w:rPr>
+        <w:t>CASCADE</w:t>
       </w:r>
     </w:p>
     <w:p>
@@ -2090,6 +2257,16 @@
     <w:semiHidden/>
     <w:unhideWhenUsed/>
   </w:style>
+  <w:style w:type="character" w:customStyle="1" w:styleId="crayon-e">
+    <w:name w:val="crayon-e"/>
+    <w:basedOn w:val="DefaultParagraphFont"/>
+    <w:rsid w:val="00094293"/>
+  </w:style>
+  <w:style w:type="character" w:customStyle="1" w:styleId="crayon-i">
+    <w:name w:val="crayon-i"/>
+    <w:basedOn w:val="DefaultParagraphFont"/>
+    <w:rsid w:val="00094293"/>
+  </w:style>
 </w:styles>
 </file>
 

</xml_diff>

<commit_message>
update done manage course
</commit_message>
<xml_diff>
--- a/MyDatabase.docx
+++ b/MyDatabase.docx
@@ -21,8 +21,6 @@
         </w:rPr>
         <w:t>Create database fptproject;</w:t>
       </w:r>
-      <w:bookmarkStart w:id="0" w:name="_GoBack"/>
-      <w:bookmarkEnd w:id="0"/>
     </w:p>
     <w:p>
       <w:pPr>
@@ -1152,6 +1150,33 @@
         </w:rPr>
         <w:t xml:space="preserve">Category(Id) </w:t>
       </w:r>
+      <w:r>
+        <w:rPr>
+          <w:rStyle w:val="Emphasis"/>
+          <w:rFonts w:ascii="Times New Roman" w:hAnsi="Times New Roman" w:cs="Times New Roman"/>
+          <w:b/>
+          <w:bCs/>
+          <w:i w:val="0"/>
+          <w:iCs w:val="0"/>
+          <w:color w:val="6A6A6A"/>
+          <w:sz w:val="18"/>
+          <w:szCs w:val="18"/>
+          <w:shd w:val="clear" w:color="auto" w:fill="FFFFFF"/>
+        </w:rPr>
+        <w:t>ON DELETE</w:t>
+      </w:r>
+      <w:r>
+        <w:rPr>
+          <w:rFonts w:ascii="Times New Roman" w:hAnsi="Times New Roman" w:cs="Times New Roman"/>
+          <w:color w:val="545454"/>
+          <w:sz w:val="18"/>
+          <w:szCs w:val="18"/>
+          <w:shd w:val="clear" w:color="auto" w:fill="FFFFFF"/>
+        </w:rPr>
+        <w:t> CASCADE</w:t>
+      </w:r>
+      <w:bookmarkStart w:id="0" w:name="_GoBack"/>
+      <w:bookmarkEnd w:id="0"/>
     </w:p>
     <w:p>
       <w:pPr>
@@ -1422,7 +1447,48 @@
           <w:sz w:val="19"/>
           <w:szCs w:val="19"/>
         </w:rPr>
-        <w:t>Course(Id),</w:t>
+        <w:t>Course(Id)</w:t>
+      </w:r>
+      <w:r>
+        <w:rPr>
+          <w:rFonts w:ascii="Consolas" w:hAnsi="Consolas" w:cs="Consolas"/>
+          <w:sz w:val="19"/>
+          <w:szCs w:val="19"/>
+        </w:rPr>
+        <w:t xml:space="preserve"> </w:t>
+      </w:r>
+      <w:r>
+        <w:rPr>
+          <w:rStyle w:val="Emphasis"/>
+          <w:rFonts w:ascii="Times New Roman" w:hAnsi="Times New Roman" w:cs="Times New Roman"/>
+          <w:b/>
+          <w:bCs/>
+          <w:i w:val="0"/>
+          <w:iCs w:val="0"/>
+          <w:color w:val="6A6A6A"/>
+          <w:sz w:val="18"/>
+          <w:szCs w:val="18"/>
+          <w:shd w:val="clear" w:color="auto" w:fill="FFFFFF"/>
+        </w:rPr>
+        <w:t>ON DELETE</w:t>
+      </w:r>
+      <w:r>
+        <w:rPr>
+          <w:rFonts w:ascii="Times New Roman" w:hAnsi="Times New Roman" w:cs="Times New Roman"/>
+          <w:color w:val="545454"/>
+          <w:sz w:val="18"/>
+          <w:szCs w:val="18"/>
+          <w:shd w:val="clear" w:color="auto" w:fill="FFFFFF"/>
+        </w:rPr>
+        <w:t> CASCADE</w:t>
+      </w:r>
+      <w:r>
+        <w:rPr>
+          <w:rFonts w:ascii="Consolas" w:hAnsi="Consolas" w:cs="Consolas"/>
+          <w:sz w:val="19"/>
+          <w:szCs w:val="19"/>
+        </w:rPr>
+        <w:t>,</w:t>
       </w:r>
     </w:p>
     <w:p>
@@ -1460,6 +1526,39 @@
         </w:rPr>
         <w:t>Trainer(Id)</w:t>
       </w:r>
+      <w:r>
+        <w:rPr>
+          <w:rFonts w:ascii="Consolas" w:hAnsi="Consolas" w:cs="Consolas"/>
+          <w:sz w:val="19"/>
+          <w:szCs w:val="19"/>
+        </w:rPr>
+        <w:t xml:space="preserve"> </w:t>
+      </w:r>
+      <w:r>
+        <w:rPr>
+          <w:rStyle w:val="Emphasis"/>
+          <w:rFonts w:ascii="Times New Roman" w:hAnsi="Times New Roman" w:cs="Times New Roman"/>
+          <w:b/>
+          <w:bCs/>
+          <w:i w:val="0"/>
+          <w:iCs w:val="0"/>
+          <w:color w:val="6A6A6A"/>
+          <w:sz w:val="18"/>
+          <w:szCs w:val="18"/>
+          <w:shd w:val="clear" w:color="auto" w:fill="FFFFFF"/>
+        </w:rPr>
+        <w:t>ON DELETE</w:t>
+      </w:r>
+      <w:r>
+        <w:rPr>
+          <w:rFonts w:ascii="Times New Roman" w:hAnsi="Times New Roman" w:cs="Times New Roman"/>
+          <w:color w:val="545454"/>
+          <w:sz w:val="18"/>
+          <w:szCs w:val="18"/>
+          <w:shd w:val="clear" w:color="auto" w:fill="FFFFFF"/>
+        </w:rPr>
+        <w:t> CASCADE</w:t>
+      </w:r>
     </w:p>
     <w:p>
       <w:pPr>
@@ -1580,6 +1679,7 @@
           <w:sz w:val="19"/>
           <w:szCs w:val="19"/>
         </w:rPr>
+        <w:lastRenderedPageBreak/>
         <w:t xml:space="preserve">  IdClass INT,</w:t>
       </w:r>
     </w:p>
@@ -1600,7 +1700,6 @@
           <w:sz w:val="19"/>
           <w:szCs w:val="19"/>
         </w:rPr>
-        <w:lastRenderedPageBreak/>
         <w:t xml:space="preserve">  CONSTRAINT FK1_Detail FOREIGN</w:t>
       </w:r>
       <w:r>
@@ -1617,7 +1716,48 @@
           <w:sz w:val="19"/>
           <w:szCs w:val="19"/>
         </w:rPr>
-        <w:t>Trainee(Id),</w:t>
+        <w:t>Trainee(Id)</w:t>
+      </w:r>
+      <w:r>
+        <w:rPr>
+          <w:rFonts w:ascii="Consolas" w:hAnsi="Consolas" w:cs="Consolas"/>
+          <w:sz w:val="19"/>
+          <w:szCs w:val="19"/>
+        </w:rPr>
+        <w:t xml:space="preserve"> </w:t>
+      </w:r>
+      <w:r>
+        <w:rPr>
+          <w:rStyle w:val="Emphasis"/>
+          <w:rFonts w:ascii="Times New Roman" w:hAnsi="Times New Roman" w:cs="Times New Roman"/>
+          <w:b/>
+          <w:bCs/>
+          <w:i w:val="0"/>
+          <w:iCs w:val="0"/>
+          <w:color w:val="6A6A6A"/>
+          <w:sz w:val="18"/>
+          <w:szCs w:val="18"/>
+          <w:shd w:val="clear" w:color="auto" w:fill="FFFFFF"/>
+        </w:rPr>
+        <w:t>ON DELETE</w:t>
+      </w:r>
+      <w:r>
+        <w:rPr>
+          <w:rFonts w:ascii="Times New Roman" w:hAnsi="Times New Roman" w:cs="Times New Roman"/>
+          <w:color w:val="545454"/>
+          <w:sz w:val="18"/>
+          <w:szCs w:val="18"/>
+          <w:shd w:val="clear" w:color="auto" w:fill="FFFFFF"/>
+        </w:rPr>
+        <w:t> CASCADE</w:t>
+      </w:r>
+      <w:r>
+        <w:rPr>
+          <w:rFonts w:ascii="Consolas" w:hAnsi="Consolas" w:cs="Consolas"/>
+          <w:sz w:val="19"/>
+          <w:szCs w:val="19"/>
+        </w:rPr>
+        <w:t>,</w:t>
       </w:r>
     </w:p>
     <w:p>
@@ -1654,6 +1794,31 @@
           <w:szCs w:val="19"/>
         </w:rPr>
         <w:t xml:space="preserve">Class(Id) </w:t>
+      </w:r>
+      <w:r>
+        <w:rPr>
+          <w:rStyle w:val="Emphasis"/>
+          <w:rFonts w:ascii="Times New Roman" w:hAnsi="Times New Roman" w:cs="Times New Roman"/>
+          <w:b/>
+          <w:bCs/>
+          <w:i w:val="0"/>
+          <w:iCs w:val="0"/>
+          <w:color w:val="6A6A6A"/>
+          <w:sz w:val="18"/>
+          <w:szCs w:val="18"/>
+          <w:shd w:val="clear" w:color="auto" w:fill="FFFFFF"/>
+        </w:rPr>
+        <w:t>ON DELETE</w:t>
+      </w:r>
+      <w:r>
+        <w:rPr>
+          <w:rFonts w:ascii="Times New Roman" w:hAnsi="Times New Roman" w:cs="Times New Roman"/>
+          <w:color w:val="545454"/>
+          <w:sz w:val="18"/>
+          <w:szCs w:val="18"/>
+          <w:shd w:val="clear" w:color="auto" w:fill="FFFFFF"/>
+        </w:rPr>
+        <w:t> CASCADE</w:t>
       </w:r>
     </w:p>
     <w:p>
@@ -2118,6 +2283,17 @@
     <w:semiHidden/>
     <w:unhideWhenUsed/>
   </w:style>
+  <w:style w:type="character" w:styleId="Emphasis">
+    <w:name w:val="Emphasis"/>
+    <w:basedOn w:val="DefaultParagraphFont"/>
+    <w:uiPriority w:val="20"/>
+    <w:qFormat/>
+    <w:rsid w:val="00337663"/>
+    <w:rPr>
+      <w:i/>
+      <w:iCs/>
+    </w:rPr>
+  </w:style>
 </w:styles>
 </file>
 

</xml_diff>